<commit_message>
updated scrum log - standup meeting 1 march 14th
</commit_message>
<xml_diff>
--- a/docs/scrum-log.docx
+++ b/docs/scrum-log.docx
@@ -49,8 +49,6 @@
         </w:rPr>
         <w:t xml:space="preserve"> March 2017</w:t>
       </w:r>
-      <w:bookmarkStart w:id="0" w:name="_GoBack"/>
-      <w:bookmarkEnd w:id="0"/>
     </w:p>
     <w:p>
       <w:pPr>
@@ -549,8 +547,453 @@
         <w:pStyle w:val="PlainText"/>
         <w:rPr>
           <w:rFonts w:ascii="Times New Roman" w:hAnsi="Times New Roman" w:cs="Times New Roman"/>
-          <w:sz w:val="24"/>
-          <w:szCs w:val="24"/>
+          <w:sz w:val="28"/>
+          <w:szCs w:val="28"/>
+          <w:u w:val="single"/>
+        </w:rPr>
+      </w:pPr>
+      <w:r>
+        <w:rPr>
+          <w:rFonts w:ascii="Times New Roman" w:hAnsi="Times New Roman" w:cs="Times New Roman"/>
+          <w:sz w:val="28"/>
+          <w:szCs w:val="28"/>
+          <w:u w:val="single"/>
+        </w:rPr>
+        <w:lastRenderedPageBreak/>
+        <w:t xml:space="preserve">Standup Meeting: 14th March 2017: </w:t>
+      </w:r>
+    </w:p>
+    <w:p>
+      <w:pPr>
+        <w:pStyle w:val="PlainText"/>
+        <w:rPr>
+          <w:rFonts w:ascii="Times New Roman" w:hAnsi="Times New Roman" w:cs="Times New Roman"/>
+          <w:sz w:val="28"/>
+          <w:szCs w:val="28"/>
+          <w:u w:val="single"/>
+        </w:rPr>
+      </w:pPr>
+    </w:p>
+    <w:p>
+      <w:pPr>
+        <w:pStyle w:val="PlainText"/>
+        <w:rPr>
+          <w:rFonts w:ascii="Times New Roman" w:hAnsi="Times New Roman" w:cs="Times New Roman"/>
+          <w:sz w:val="24"/>
+          <w:szCs w:val="28"/>
+          <w:u w:val="single"/>
+        </w:rPr>
+      </w:pPr>
+      <w:r>
+        <w:rPr>
+          <w:rFonts w:ascii="Times New Roman" w:hAnsi="Times New Roman" w:cs="Times New Roman"/>
+          <w:sz w:val="24"/>
+          <w:szCs w:val="28"/>
+          <w:u w:val="single"/>
+        </w:rPr>
+        <w:t xml:space="preserve">Katherine: </w:t>
+      </w:r>
+    </w:p>
+    <w:p>
+      <w:pPr>
+        <w:pStyle w:val="PlainText"/>
+        <w:numPr>
+          <w:ilvl w:val="0"/>
+          <w:numId w:val="3"/>
+        </w:numPr>
+        <w:rPr>
+          <w:rFonts w:ascii="Times New Roman" w:hAnsi="Times New Roman" w:cs="Times New Roman"/>
+          <w:sz w:val="24"/>
+          <w:szCs w:val="28"/>
+        </w:rPr>
+      </w:pPr>
+      <w:r>
+        <w:rPr>
+          <w:rFonts w:ascii="Times New Roman" w:hAnsi="Times New Roman" w:cs="Times New Roman"/>
+          <w:sz w:val="24"/>
+          <w:szCs w:val="28"/>
+        </w:rPr>
+        <w:t xml:space="preserve">Looked at project organisation tools, i.e. Trello. </w:t>
+      </w:r>
+    </w:p>
+    <w:p>
+      <w:pPr>
+        <w:pStyle w:val="PlainText"/>
+        <w:numPr>
+          <w:ilvl w:val="0"/>
+          <w:numId w:val="3"/>
+        </w:numPr>
+        <w:rPr>
+          <w:rFonts w:ascii="Times New Roman" w:hAnsi="Times New Roman" w:cs="Times New Roman"/>
+          <w:sz w:val="24"/>
+          <w:szCs w:val="28"/>
+        </w:rPr>
+      </w:pPr>
+      <w:r>
+        <w:rPr>
+          <w:rFonts w:ascii="Times New Roman" w:hAnsi="Times New Roman" w:cs="Times New Roman"/>
+          <w:sz w:val="24"/>
+          <w:szCs w:val="28"/>
+        </w:rPr>
+        <w:t xml:space="preserve">Started researching Flask, looked at Flask tutorials. </w:t>
+      </w:r>
+    </w:p>
+    <w:p>
+      <w:pPr>
+        <w:pStyle w:val="PlainText"/>
+        <w:numPr>
+          <w:ilvl w:val="0"/>
+          <w:numId w:val="3"/>
+        </w:numPr>
+        <w:rPr>
+          <w:rFonts w:ascii="Times New Roman" w:hAnsi="Times New Roman" w:cs="Times New Roman"/>
+          <w:sz w:val="24"/>
+          <w:szCs w:val="28"/>
+        </w:rPr>
+      </w:pPr>
+      <w:r>
+        <w:rPr>
+          <w:rFonts w:ascii="Times New Roman" w:hAnsi="Times New Roman" w:cs="Times New Roman"/>
+          <w:sz w:val="24"/>
+          <w:szCs w:val="28"/>
+        </w:rPr>
+        <w:t xml:space="preserve">Looking at ways to develop the database from a user point of view. </w:t>
+      </w:r>
+      <w:bookmarkStart w:id="0" w:name="_GoBack"/>
+      <w:bookmarkEnd w:id="0"/>
+    </w:p>
+    <w:p>
+      <w:pPr>
+        <w:pStyle w:val="PlainText"/>
+        <w:numPr>
+          <w:ilvl w:val="0"/>
+          <w:numId w:val="3"/>
+        </w:numPr>
+        <w:rPr>
+          <w:rFonts w:ascii="Times New Roman" w:hAnsi="Times New Roman" w:cs="Times New Roman"/>
+          <w:sz w:val="24"/>
+          <w:szCs w:val="28"/>
+        </w:rPr>
+      </w:pPr>
+      <w:r>
+        <w:rPr>
+          <w:rFonts w:ascii="Times New Roman" w:hAnsi="Times New Roman" w:cs="Times New Roman"/>
+          <w:sz w:val="24"/>
+          <w:szCs w:val="28"/>
+        </w:rPr>
+        <w:t xml:space="preserve">Next step: Work on database setup with Amazon RDS and MySQL. </w:t>
+      </w:r>
+    </w:p>
+    <w:p>
+      <w:pPr>
+        <w:pStyle w:val="PlainText"/>
+        <w:numPr>
+          <w:ilvl w:val="0"/>
+          <w:numId w:val="3"/>
+        </w:numPr>
+        <w:rPr>
+          <w:rFonts w:ascii="Times New Roman" w:hAnsi="Times New Roman" w:cs="Times New Roman"/>
+          <w:sz w:val="24"/>
+          <w:szCs w:val="28"/>
+        </w:rPr>
+      </w:pPr>
+      <w:r>
+        <w:rPr>
+          <w:rFonts w:ascii="Times New Roman" w:hAnsi="Times New Roman" w:cs="Times New Roman"/>
+          <w:sz w:val="24"/>
+          <w:szCs w:val="28"/>
+        </w:rPr>
+        <w:t xml:space="preserve">Not Blocked. </w:t>
+      </w:r>
+    </w:p>
+    <w:p>
+      <w:pPr>
+        <w:pStyle w:val="PlainText"/>
+        <w:ind w:left="720"/>
+        <w:rPr>
+          <w:rFonts w:ascii="Times New Roman" w:hAnsi="Times New Roman" w:cs="Times New Roman"/>
+          <w:sz w:val="24"/>
+          <w:szCs w:val="28"/>
+        </w:rPr>
+      </w:pPr>
+    </w:p>
+    <w:p>
+      <w:pPr>
+        <w:pStyle w:val="PlainText"/>
+        <w:rPr>
+          <w:rFonts w:ascii="Times New Roman" w:hAnsi="Times New Roman" w:cs="Times New Roman"/>
+          <w:sz w:val="24"/>
+          <w:szCs w:val="28"/>
+          <w:u w:val="single"/>
+        </w:rPr>
+      </w:pPr>
+      <w:r>
+        <w:rPr>
+          <w:rFonts w:ascii="Times New Roman" w:hAnsi="Times New Roman" w:cs="Times New Roman"/>
+          <w:sz w:val="24"/>
+          <w:szCs w:val="28"/>
+          <w:u w:val="single"/>
+        </w:rPr>
+        <w:t xml:space="preserve">Pamela: </w:t>
+      </w:r>
+    </w:p>
+    <w:p>
+      <w:pPr>
+        <w:pStyle w:val="PlainText"/>
+        <w:numPr>
+          <w:ilvl w:val="0"/>
+          <w:numId w:val="4"/>
+        </w:numPr>
+        <w:rPr>
+          <w:rFonts w:ascii="Times New Roman" w:hAnsi="Times New Roman" w:cs="Times New Roman"/>
+          <w:sz w:val="24"/>
+          <w:szCs w:val="28"/>
+        </w:rPr>
+      </w:pPr>
+      <w:r>
+        <w:rPr>
+          <w:rFonts w:ascii="Times New Roman" w:hAnsi="Times New Roman" w:cs="Times New Roman"/>
+          <w:sz w:val="24"/>
+          <w:szCs w:val="28"/>
+        </w:rPr>
+        <w:t xml:space="preserve">Looked at Dublin bikes API. </w:t>
+      </w:r>
+    </w:p>
+    <w:p>
+      <w:pPr>
+        <w:pStyle w:val="PlainText"/>
+        <w:numPr>
+          <w:ilvl w:val="0"/>
+          <w:numId w:val="4"/>
+        </w:numPr>
+        <w:rPr>
+          <w:rFonts w:ascii="Times New Roman" w:hAnsi="Times New Roman" w:cs="Times New Roman"/>
+          <w:sz w:val="24"/>
+          <w:szCs w:val="28"/>
+        </w:rPr>
+      </w:pPr>
+      <w:r>
+        <w:rPr>
+          <w:rFonts w:ascii="Times New Roman" w:hAnsi="Times New Roman" w:cs="Times New Roman"/>
+          <w:sz w:val="24"/>
+          <w:szCs w:val="28"/>
+        </w:rPr>
+        <w:t xml:space="preserve">Defined a possible structure for the database based on data types given by API. </w:t>
+      </w:r>
+    </w:p>
+    <w:p>
+      <w:pPr>
+        <w:pStyle w:val="PlainText"/>
+        <w:numPr>
+          <w:ilvl w:val="0"/>
+          <w:numId w:val="4"/>
+        </w:numPr>
+        <w:rPr>
+          <w:rFonts w:ascii="Times New Roman" w:hAnsi="Times New Roman" w:cs="Times New Roman"/>
+          <w:sz w:val="24"/>
+          <w:szCs w:val="28"/>
+        </w:rPr>
+      </w:pPr>
+      <w:r>
+        <w:rPr>
+          <w:rFonts w:ascii="Times New Roman" w:hAnsi="Times New Roman" w:cs="Times New Roman"/>
+          <w:sz w:val="24"/>
+          <w:szCs w:val="28"/>
+        </w:rPr>
+        <w:t xml:space="preserve">Started a team Trello board and organised structure. </w:t>
+      </w:r>
+    </w:p>
+    <w:p>
+      <w:pPr>
+        <w:pStyle w:val="PlainText"/>
+        <w:numPr>
+          <w:ilvl w:val="0"/>
+          <w:numId w:val="4"/>
+        </w:numPr>
+        <w:rPr>
+          <w:rFonts w:ascii="Times New Roman" w:hAnsi="Times New Roman" w:cs="Times New Roman"/>
+          <w:sz w:val="24"/>
+          <w:szCs w:val="28"/>
+        </w:rPr>
+      </w:pPr>
+      <w:r>
+        <w:rPr>
+          <w:rFonts w:ascii="Times New Roman" w:hAnsi="Times New Roman" w:cs="Times New Roman"/>
+          <w:sz w:val="24"/>
+          <w:szCs w:val="28"/>
+        </w:rPr>
+        <w:t xml:space="preserve">Next step: Work on setting up the scraper in python. </w:t>
+      </w:r>
+    </w:p>
+    <w:p>
+      <w:pPr>
+        <w:pStyle w:val="PlainText"/>
+        <w:numPr>
+          <w:ilvl w:val="0"/>
+          <w:numId w:val="4"/>
+        </w:numPr>
+        <w:rPr>
+          <w:rFonts w:ascii="Times New Roman" w:hAnsi="Times New Roman" w:cs="Times New Roman"/>
+          <w:sz w:val="24"/>
+          <w:szCs w:val="28"/>
+        </w:rPr>
+      </w:pPr>
+      <w:r>
+        <w:rPr>
+          <w:rFonts w:ascii="Times New Roman" w:hAnsi="Times New Roman" w:cs="Times New Roman"/>
+          <w:sz w:val="24"/>
+          <w:szCs w:val="28"/>
+        </w:rPr>
+        <w:t xml:space="preserve">Not Blocked.  </w:t>
+      </w:r>
+    </w:p>
+    <w:p>
+      <w:pPr>
+        <w:pStyle w:val="PlainText"/>
+        <w:rPr>
+          <w:rFonts w:ascii="Times New Roman" w:hAnsi="Times New Roman" w:cs="Times New Roman"/>
+          <w:sz w:val="24"/>
+          <w:szCs w:val="28"/>
+        </w:rPr>
+      </w:pPr>
+    </w:p>
+    <w:p>
+      <w:pPr>
+        <w:pStyle w:val="PlainText"/>
+        <w:rPr>
+          <w:rFonts w:ascii="Times New Roman" w:hAnsi="Times New Roman" w:cs="Times New Roman"/>
+          <w:sz w:val="24"/>
+          <w:szCs w:val="28"/>
+          <w:u w:val="single"/>
+        </w:rPr>
+      </w:pPr>
+      <w:r>
+        <w:rPr>
+          <w:rFonts w:ascii="Times New Roman" w:hAnsi="Times New Roman" w:cs="Times New Roman"/>
+          <w:sz w:val="24"/>
+          <w:szCs w:val="28"/>
+          <w:u w:val="single"/>
+        </w:rPr>
+        <w:t xml:space="preserve">Emma: </w:t>
+      </w:r>
+    </w:p>
+    <w:p>
+      <w:pPr>
+        <w:pStyle w:val="PlainText"/>
+        <w:numPr>
+          <w:ilvl w:val="0"/>
+          <w:numId w:val="5"/>
+        </w:numPr>
+        <w:rPr>
+          <w:rFonts w:ascii="Times New Roman" w:hAnsi="Times New Roman" w:cs="Times New Roman"/>
+          <w:sz w:val="24"/>
+          <w:szCs w:val="28"/>
+        </w:rPr>
+      </w:pPr>
+      <w:r>
+        <w:rPr>
+          <w:rFonts w:ascii="Times New Roman" w:hAnsi="Times New Roman" w:cs="Times New Roman"/>
+          <w:sz w:val="24"/>
+          <w:szCs w:val="28"/>
+        </w:rPr>
+        <w:t xml:space="preserve">Looked at Dublin bikes API. </w:t>
+      </w:r>
+    </w:p>
+    <w:p>
+      <w:pPr>
+        <w:pStyle w:val="PlainText"/>
+        <w:numPr>
+          <w:ilvl w:val="0"/>
+          <w:numId w:val="5"/>
+        </w:numPr>
+        <w:rPr>
+          <w:rFonts w:ascii="Times New Roman" w:hAnsi="Times New Roman" w:cs="Times New Roman"/>
+          <w:sz w:val="24"/>
+          <w:szCs w:val="28"/>
+        </w:rPr>
+      </w:pPr>
+      <w:r>
+        <w:rPr>
+          <w:rFonts w:ascii="Times New Roman" w:hAnsi="Times New Roman" w:cs="Times New Roman"/>
+          <w:sz w:val="24"/>
+          <w:szCs w:val="28"/>
+        </w:rPr>
+        <w:t xml:space="preserve">Looked at scraping the API and using javascript to access information. </w:t>
+      </w:r>
+    </w:p>
+    <w:p>
+      <w:pPr>
+        <w:pStyle w:val="PlainText"/>
+        <w:numPr>
+          <w:ilvl w:val="0"/>
+          <w:numId w:val="5"/>
+        </w:numPr>
+        <w:rPr>
+          <w:rFonts w:ascii="Times New Roman" w:hAnsi="Times New Roman" w:cs="Times New Roman"/>
+          <w:sz w:val="24"/>
+          <w:szCs w:val="28"/>
+        </w:rPr>
+      </w:pPr>
+      <w:r>
+        <w:rPr>
+          <w:rFonts w:ascii="Times New Roman" w:hAnsi="Times New Roman" w:cs="Times New Roman"/>
+          <w:sz w:val="24"/>
+          <w:szCs w:val="28"/>
+        </w:rPr>
+        <w:t>Researched Amazon S3 and RDS.</w:t>
+      </w:r>
+    </w:p>
+    <w:p>
+      <w:pPr>
+        <w:pStyle w:val="PlainText"/>
+        <w:numPr>
+          <w:ilvl w:val="0"/>
+          <w:numId w:val="5"/>
+        </w:numPr>
+        <w:rPr>
+          <w:rFonts w:ascii="Times New Roman" w:hAnsi="Times New Roman" w:cs="Times New Roman"/>
+          <w:sz w:val="24"/>
+          <w:szCs w:val="28"/>
+        </w:rPr>
+      </w:pPr>
+      <w:r>
+        <w:rPr>
+          <w:rFonts w:ascii="Times New Roman" w:hAnsi="Times New Roman" w:cs="Times New Roman"/>
+          <w:sz w:val="24"/>
+          <w:szCs w:val="28"/>
+        </w:rPr>
+        <w:t xml:space="preserve">Next step: Work on the front end set up in HTML and CSS.  </w:t>
+      </w:r>
+    </w:p>
+    <w:p>
+      <w:pPr>
+        <w:pStyle w:val="PlainText"/>
+        <w:numPr>
+          <w:ilvl w:val="0"/>
+          <w:numId w:val="5"/>
+        </w:numPr>
+        <w:rPr>
+          <w:rFonts w:ascii="Times New Roman" w:hAnsi="Times New Roman" w:cs="Times New Roman"/>
+          <w:sz w:val="24"/>
+          <w:szCs w:val="28"/>
+        </w:rPr>
+      </w:pPr>
+      <w:r>
+        <w:rPr>
+          <w:rFonts w:ascii="Times New Roman" w:hAnsi="Times New Roman" w:cs="Times New Roman"/>
+          <w:sz w:val="24"/>
+          <w:szCs w:val="28"/>
+        </w:rPr>
+        <w:t xml:space="preserve">Not Blocked. </w:t>
+      </w:r>
+    </w:p>
+    <w:p>
+      <w:pPr>
+        <w:pStyle w:val="PlainText"/>
+        <w:rPr>
+          <w:rFonts w:ascii="Times New Roman" w:hAnsi="Times New Roman" w:cs="Times New Roman"/>
+          <w:sz w:val="24"/>
+          <w:szCs w:val="28"/>
         </w:rPr>
       </w:pPr>
     </w:p>
@@ -597,6 +1040,232 @@
 <file path=word/numbering.xml><?xml version="1.0" encoding="utf-8"?>
 <w:numbering xmlns:wpc="http://schemas.microsoft.com/office/word/2010/wordprocessingCanvas" xmlns:cx="http://schemas.microsoft.com/office/drawing/2014/chartex" xmlns:cx1="http://schemas.microsoft.com/office/drawing/2015/9/8/chartex" xmlns:cx2="http://schemas.microsoft.com/office/drawing/2015/10/21/chartex" xmlns:cx3="http://schemas.microsoft.com/office/drawing/2016/5/9/chartex" xmlns:cx4="http://schemas.microsoft.com/office/drawing/2016/5/10/chartex" xmlns:cx5="http://schemas.microsoft.com/office/drawing/2016/5/11/chartex" xmlns:mc="http://schemas.openxmlformats.org/markup-compatibility/2006" xmlns:o="urn:schemas-microsoft-com:office:office" xmlns:r="http://schemas.openxmlformats.org/officeDocument/2006/relationships" xmlns:m="http://schemas.openxmlformats.org/officeDocument/2006/math" xmlns:v="urn:schemas-microsoft-com:vml" xmlns:wp14="http://schemas.microsoft.com/office/word/2010/wordprocessingDrawing" xmlns:wp="http://schemas.openxmlformats.org/drawingml/2006/wordprocessingDrawing" xmlns:w10="urn:schemas-microsoft-com:office:word" xmlns:w="http://schemas.openxmlformats.org/wordprocessingml/2006/main" xmlns:w14="http://schemas.microsoft.com/office/word/2010/wordml" xmlns:w15="http://schemas.microsoft.com/office/word/2012/wordml" xmlns:w16se="http://schemas.microsoft.com/office/word/2015/wordml/symex" xmlns:wpg="http://schemas.microsoft.com/office/word/2010/wordprocessingGroup" xmlns:wpi="http://schemas.microsoft.com/office/word/2010/wordprocessingInk" xmlns:wne="http://schemas.microsoft.com/office/word/2006/wordml" xmlns:wps="http://schemas.microsoft.com/office/word/2010/wordprocessingShape" mc:Ignorable="w14 w15 w16se wp14">
   <w:abstractNum w:abstractNumId="0" w15:restartNumberingAfterBreak="0">
+    <w:nsid w:val="10D72D30"/>
+    <w:multiLevelType w:val="hybridMultilevel"/>
+    <w:tmpl w:val="A664C956"/>
+    <w:lvl w:ilvl="0" w:tplc="18090001">
+      <w:start w:val="1"/>
+      <w:numFmt w:val="bullet"/>
+      <w:lvlText w:val=""/>
+      <w:lvlJc w:val="left"/>
+      <w:pPr>
+        <w:ind w:left="720" w:hanging="360"/>
+      </w:pPr>
+      <w:rPr>
+        <w:rFonts w:ascii="Symbol" w:hAnsi="Symbol" w:hint="default"/>
+      </w:rPr>
+    </w:lvl>
+    <w:lvl w:ilvl="1" w:tplc="18090003" w:tentative="1">
+      <w:start w:val="1"/>
+      <w:numFmt w:val="bullet"/>
+      <w:lvlText w:val="o"/>
+      <w:lvlJc w:val="left"/>
+      <w:pPr>
+        <w:ind w:left="1440" w:hanging="360"/>
+      </w:pPr>
+      <w:rPr>
+        <w:rFonts w:ascii="Courier New" w:hAnsi="Courier New" w:cs="Courier New" w:hint="default"/>
+      </w:rPr>
+    </w:lvl>
+    <w:lvl w:ilvl="2" w:tplc="18090005" w:tentative="1">
+      <w:start w:val="1"/>
+      <w:numFmt w:val="bullet"/>
+      <w:lvlText w:val=""/>
+      <w:lvlJc w:val="left"/>
+      <w:pPr>
+        <w:ind w:left="2160" w:hanging="360"/>
+      </w:pPr>
+      <w:rPr>
+        <w:rFonts w:ascii="Wingdings" w:hAnsi="Wingdings" w:hint="default"/>
+      </w:rPr>
+    </w:lvl>
+    <w:lvl w:ilvl="3" w:tplc="18090001" w:tentative="1">
+      <w:start w:val="1"/>
+      <w:numFmt w:val="bullet"/>
+      <w:lvlText w:val=""/>
+      <w:lvlJc w:val="left"/>
+      <w:pPr>
+        <w:ind w:left="2880" w:hanging="360"/>
+      </w:pPr>
+      <w:rPr>
+        <w:rFonts w:ascii="Symbol" w:hAnsi="Symbol" w:hint="default"/>
+      </w:rPr>
+    </w:lvl>
+    <w:lvl w:ilvl="4" w:tplc="18090003" w:tentative="1">
+      <w:start w:val="1"/>
+      <w:numFmt w:val="bullet"/>
+      <w:lvlText w:val="o"/>
+      <w:lvlJc w:val="left"/>
+      <w:pPr>
+        <w:ind w:left="3600" w:hanging="360"/>
+      </w:pPr>
+      <w:rPr>
+        <w:rFonts w:ascii="Courier New" w:hAnsi="Courier New" w:cs="Courier New" w:hint="default"/>
+      </w:rPr>
+    </w:lvl>
+    <w:lvl w:ilvl="5" w:tplc="18090005" w:tentative="1">
+      <w:start w:val="1"/>
+      <w:numFmt w:val="bullet"/>
+      <w:lvlText w:val=""/>
+      <w:lvlJc w:val="left"/>
+      <w:pPr>
+        <w:ind w:left="4320" w:hanging="360"/>
+      </w:pPr>
+      <w:rPr>
+        <w:rFonts w:ascii="Wingdings" w:hAnsi="Wingdings" w:hint="default"/>
+      </w:rPr>
+    </w:lvl>
+    <w:lvl w:ilvl="6" w:tplc="18090001" w:tentative="1">
+      <w:start w:val="1"/>
+      <w:numFmt w:val="bullet"/>
+      <w:lvlText w:val=""/>
+      <w:lvlJc w:val="left"/>
+      <w:pPr>
+        <w:ind w:left="5040" w:hanging="360"/>
+      </w:pPr>
+      <w:rPr>
+        <w:rFonts w:ascii="Symbol" w:hAnsi="Symbol" w:hint="default"/>
+      </w:rPr>
+    </w:lvl>
+    <w:lvl w:ilvl="7" w:tplc="18090003" w:tentative="1">
+      <w:start w:val="1"/>
+      <w:numFmt w:val="bullet"/>
+      <w:lvlText w:val="o"/>
+      <w:lvlJc w:val="left"/>
+      <w:pPr>
+        <w:ind w:left="5760" w:hanging="360"/>
+      </w:pPr>
+      <w:rPr>
+        <w:rFonts w:ascii="Courier New" w:hAnsi="Courier New" w:cs="Courier New" w:hint="default"/>
+      </w:rPr>
+    </w:lvl>
+    <w:lvl w:ilvl="8" w:tplc="18090005" w:tentative="1">
+      <w:start w:val="1"/>
+      <w:numFmt w:val="bullet"/>
+      <w:lvlText w:val=""/>
+      <w:lvlJc w:val="left"/>
+      <w:pPr>
+        <w:ind w:left="6480" w:hanging="360"/>
+      </w:pPr>
+      <w:rPr>
+        <w:rFonts w:ascii="Wingdings" w:hAnsi="Wingdings" w:hint="default"/>
+      </w:rPr>
+    </w:lvl>
+  </w:abstractNum>
+  <w:abstractNum w:abstractNumId="1" w15:restartNumberingAfterBreak="0">
+    <w:nsid w:val="116045ED"/>
+    <w:multiLevelType w:val="hybridMultilevel"/>
+    <w:tmpl w:val="90266E20"/>
+    <w:lvl w:ilvl="0" w:tplc="18090001">
+      <w:start w:val="1"/>
+      <w:numFmt w:val="bullet"/>
+      <w:lvlText w:val=""/>
+      <w:lvlJc w:val="left"/>
+      <w:pPr>
+        <w:ind w:left="720" w:hanging="360"/>
+      </w:pPr>
+      <w:rPr>
+        <w:rFonts w:ascii="Symbol" w:hAnsi="Symbol" w:hint="default"/>
+      </w:rPr>
+    </w:lvl>
+    <w:lvl w:ilvl="1" w:tplc="18090003" w:tentative="1">
+      <w:start w:val="1"/>
+      <w:numFmt w:val="bullet"/>
+      <w:lvlText w:val="o"/>
+      <w:lvlJc w:val="left"/>
+      <w:pPr>
+        <w:ind w:left="1440" w:hanging="360"/>
+      </w:pPr>
+      <w:rPr>
+        <w:rFonts w:ascii="Courier New" w:hAnsi="Courier New" w:cs="Courier New" w:hint="default"/>
+      </w:rPr>
+    </w:lvl>
+    <w:lvl w:ilvl="2" w:tplc="18090005" w:tentative="1">
+      <w:start w:val="1"/>
+      <w:numFmt w:val="bullet"/>
+      <w:lvlText w:val=""/>
+      <w:lvlJc w:val="left"/>
+      <w:pPr>
+        <w:ind w:left="2160" w:hanging="360"/>
+      </w:pPr>
+      <w:rPr>
+        <w:rFonts w:ascii="Wingdings" w:hAnsi="Wingdings" w:hint="default"/>
+      </w:rPr>
+    </w:lvl>
+    <w:lvl w:ilvl="3" w:tplc="18090001" w:tentative="1">
+      <w:start w:val="1"/>
+      <w:numFmt w:val="bullet"/>
+      <w:lvlText w:val=""/>
+      <w:lvlJc w:val="left"/>
+      <w:pPr>
+        <w:ind w:left="2880" w:hanging="360"/>
+      </w:pPr>
+      <w:rPr>
+        <w:rFonts w:ascii="Symbol" w:hAnsi="Symbol" w:hint="default"/>
+      </w:rPr>
+    </w:lvl>
+    <w:lvl w:ilvl="4" w:tplc="18090003" w:tentative="1">
+      <w:start w:val="1"/>
+      <w:numFmt w:val="bullet"/>
+      <w:lvlText w:val="o"/>
+      <w:lvlJc w:val="left"/>
+      <w:pPr>
+        <w:ind w:left="3600" w:hanging="360"/>
+      </w:pPr>
+      <w:rPr>
+        <w:rFonts w:ascii="Courier New" w:hAnsi="Courier New" w:cs="Courier New" w:hint="default"/>
+      </w:rPr>
+    </w:lvl>
+    <w:lvl w:ilvl="5" w:tplc="18090005" w:tentative="1">
+      <w:start w:val="1"/>
+      <w:numFmt w:val="bullet"/>
+      <w:lvlText w:val=""/>
+      <w:lvlJc w:val="left"/>
+      <w:pPr>
+        <w:ind w:left="4320" w:hanging="360"/>
+      </w:pPr>
+      <w:rPr>
+        <w:rFonts w:ascii="Wingdings" w:hAnsi="Wingdings" w:hint="default"/>
+      </w:rPr>
+    </w:lvl>
+    <w:lvl w:ilvl="6" w:tplc="18090001" w:tentative="1">
+      <w:start w:val="1"/>
+      <w:numFmt w:val="bullet"/>
+      <w:lvlText w:val=""/>
+      <w:lvlJc w:val="left"/>
+      <w:pPr>
+        <w:ind w:left="5040" w:hanging="360"/>
+      </w:pPr>
+      <w:rPr>
+        <w:rFonts w:ascii="Symbol" w:hAnsi="Symbol" w:hint="default"/>
+      </w:rPr>
+    </w:lvl>
+    <w:lvl w:ilvl="7" w:tplc="18090003" w:tentative="1">
+      <w:start w:val="1"/>
+      <w:numFmt w:val="bullet"/>
+      <w:lvlText w:val="o"/>
+      <w:lvlJc w:val="left"/>
+      <w:pPr>
+        <w:ind w:left="5760" w:hanging="360"/>
+      </w:pPr>
+      <w:rPr>
+        <w:rFonts w:ascii="Courier New" w:hAnsi="Courier New" w:cs="Courier New" w:hint="default"/>
+      </w:rPr>
+    </w:lvl>
+    <w:lvl w:ilvl="8" w:tplc="18090005" w:tentative="1">
+      <w:start w:val="1"/>
+      <w:numFmt w:val="bullet"/>
+      <w:lvlText w:val=""/>
+      <w:lvlJc w:val="left"/>
+      <w:pPr>
+        <w:ind w:left="6480" w:hanging="360"/>
+      </w:pPr>
+      <w:rPr>
+        <w:rFonts w:ascii="Wingdings" w:hAnsi="Wingdings" w:hint="default"/>
+      </w:rPr>
+    </w:lvl>
+  </w:abstractNum>
+  <w:abstractNum w:abstractNumId="2" w15:restartNumberingAfterBreak="0">
     <w:nsid w:val="1E3E623F"/>
     <w:multiLevelType w:val="hybridMultilevel"/>
     <w:tmpl w:val="8814F9EE"/>
@@ -709,7 +1378,120 @@
       </w:rPr>
     </w:lvl>
   </w:abstractNum>
-  <w:abstractNum w:abstractNumId="1" w15:restartNumberingAfterBreak="0">
+  <w:abstractNum w:abstractNumId="3" w15:restartNumberingAfterBreak="0">
+    <w:nsid w:val="47CF015C"/>
+    <w:multiLevelType w:val="hybridMultilevel"/>
+    <w:tmpl w:val="AC2454C0"/>
+    <w:lvl w:ilvl="0" w:tplc="18090001">
+      <w:start w:val="1"/>
+      <w:numFmt w:val="bullet"/>
+      <w:lvlText w:val=""/>
+      <w:lvlJc w:val="left"/>
+      <w:pPr>
+        <w:ind w:left="720" w:hanging="360"/>
+      </w:pPr>
+      <w:rPr>
+        <w:rFonts w:ascii="Symbol" w:hAnsi="Symbol" w:hint="default"/>
+      </w:rPr>
+    </w:lvl>
+    <w:lvl w:ilvl="1" w:tplc="18090003" w:tentative="1">
+      <w:start w:val="1"/>
+      <w:numFmt w:val="bullet"/>
+      <w:lvlText w:val="o"/>
+      <w:lvlJc w:val="left"/>
+      <w:pPr>
+        <w:ind w:left="1440" w:hanging="360"/>
+      </w:pPr>
+      <w:rPr>
+        <w:rFonts w:ascii="Courier New" w:hAnsi="Courier New" w:cs="Courier New" w:hint="default"/>
+      </w:rPr>
+    </w:lvl>
+    <w:lvl w:ilvl="2" w:tplc="18090005" w:tentative="1">
+      <w:start w:val="1"/>
+      <w:numFmt w:val="bullet"/>
+      <w:lvlText w:val=""/>
+      <w:lvlJc w:val="left"/>
+      <w:pPr>
+        <w:ind w:left="2160" w:hanging="360"/>
+      </w:pPr>
+      <w:rPr>
+        <w:rFonts w:ascii="Wingdings" w:hAnsi="Wingdings" w:hint="default"/>
+      </w:rPr>
+    </w:lvl>
+    <w:lvl w:ilvl="3" w:tplc="18090001" w:tentative="1">
+      <w:start w:val="1"/>
+      <w:numFmt w:val="bullet"/>
+      <w:lvlText w:val=""/>
+      <w:lvlJc w:val="left"/>
+      <w:pPr>
+        <w:ind w:left="2880" w:hanging="360"/>
+      </w:pPr>
+      <w:rPr>
+        <w:rFonts w:ascii="Symbol" w:hAnsi="Symbol" w:hint="default"/>
+      </w:rPr>
+    </w:lvl>
+    <w:lvl w:ilvl="4" w:tplc="18090003" w:tentative="1">
+      <w:start w:val="1"/>
+      <w:numFmt w:val="bullet"/>
+      <w:lvlText w:val="o"/>
+      <w:lvlJc w:val="left"/>
+      <w:pPr>
+        <w:ind w:left="3600" w:hanging="360"/>
+      </w:pPr>
+      <w:rPr>
+        <w:rFonts w:ascii="Courier New" w:hAnsi="Courier New" w:cs="Courier New" w:hint="default"/>
+      </w:rPr>
+    </w:lvl>
+    <w:lvl w:ilvl="5" w:tplc="18090005" w:tentative="1">
+      <w:start w:val="1"/>
+      <w:numFmt w:val="bullet"/>
+      <w:lvlText w:val=""/>
+      <w:lvlJc w:val="left"/>
+      <w:pPr>
+        <w:ind w:left="4320" w:hanging="360"/>
+      </w:pPr>
+      <w:rPr>
+        <w:rFonts w:ascii="Wingdings" w:hAnsi="Wingdings" w:hint="default"/>
+      </w:rPr>
+    </w:lvl>
+    <w:lvl w:ilvl="6" w:tplc="18090001" w:tentative="1">
+      <w:start w:val="1"/>
+      <w:numFmt w:val="bullet"/>
+      <w:lvlText w:val=""/>
+      <w:lvlJc w:val="left"/>
+      <w:pPr>
+        <w:ind w:left="5040" w:hanging="360"/>
+      </w:pPr>
+      <w:rPr>
+        <w:rFonts w:ascii="Symbol" w:hAnsi="Symbol" w:hint="default"/>
+      </w:rPr>
+    </w:lvl>
+    <w:lvl w:ilvl="7" w:tplc="18090003" w:tentative="1">
+      <w:start w:val="1"/>
+      <w:numFmt w:val="bullet"/>
+      <w:lvlText w:val="o"/>
+      <w:lvlJc w:val="left"/>
+      <w:pPr>
+        <w:ind w:left="5760" w:hanging="360"/>
+      </w:pPr>
+      <w:rPr>
+        <w:rFonts w:ascii="Courier New" w:hAnsi="Courier New" w:cs="Courier New" w:hint="default"/>
+      </w:rPr>
+    </w:lvl>
+    <w:lvl w:ilvl="8" w:tplc="18090005" w:tentative="1">
+      <w:start w:val="1"/>
+      <w:numFmt w:val="bullet"/>
+      <w:lvlText w:val=""/>
+      <w:lvlJc w:val="left"/>
+      <w:pPr>
+        <w:ind w:left="6480" w:hanging="360"/>
+      </w:pPr>
+      <w:rPr>
+        <w:rFonts w:ascii="Wingdings" w:hAnsi="Wingdings" w:hint="default"/>
+      </w:rPr>
+    </w:lvl>
+  </w:abstractNum>
+  <w:abstractNum w:abstractNumId="4" w15:restartNumberingAfterBreak="0">
     <w:nsid w:val="78EE09DD"/>
     <w:multiLevelType w:val="hybridMultilevel"/>
     <w:tmpl w:val="4C605AEC"/>
@@ -823,10 +1605,19 @@
     </w:lvl>
   </w:abstractNum>
   <w:num w:numId="1">
+    <w:abstractNumId w:val="2"/>
+  </w:num>
+  <w:num w:numId="2">
+    <w:abstractNumId w:val="4"/>
+  </w:num>
+  <w:num w:numId="3">
+    <w:abstractNumId w:val="1"/>
+  </w:num>
+  <w:num w:numId="4">
     <w:abstractNumId w:val="0"/>
   </w:num>
-  <w:num w:numId="2">
-    <w:abstractNumId w:val="1"/>
+  <w:num w:numId="5">
+    <w:abstractNumId w:val="3"/>
   </w:num>
 </w:numbering>
 </file>

</xml_diff>

<commit_message>
slight update to scrum log - plus updated pdf
</commit_message>
<xml_diff>
--- a/docs/scrum-log.docx
+++ b/docs/scrum-log.docx
@@ -581,6 +581,38 @@
           <w:rFonts w:ascii="Times New Roman" w:hAnsi="Times New Roman" w:cs="Times New Roman"/>
           <w:sz w:val="24"/>
           <w:szCs w:val="28"/>
+        </w:rPr>
+      </w:pPr>
+      <w:r>
+        <w:rPr>
+          <w:rFonts w:ascii="Times New Roman" w:hAnsi="Times New Roman" w:cs="Times New Roman"/>
+          <w:sz w:val="24"/>
+          <w:szCs w:val="28"/>
+        </w:rPr>
+        <w:tab/>
+        <w:t xml:space="preserve">After our initial research, we confirmed that the highest priority tasks are the scraper, the database and the front end site. We divided these tasks up as reflected below. We decided that for the database we are going to use Amazon RDS and MySQL, because we are all already familiar with MySQL. We have moved the Flask application task to the backlog for now. Choosing to focus on the three above listed tasks as high priority for this Sprint. </w:t>
+      </w:r>
+      <w:bookmarkStart w:id="0" w:name="_GoBack"/>
+      <w:bookmarkEnd w:id="0"/>
+    </w:p>
+    <w:p>
+      <w:pPr>
+        <w:pStyle w:val="PlainText"/>
+        <w:rPr>
+          <w:rFonts w:ascii="Times New Roman" w:hAnsi="Times New Roman" w:cs="Times New Roman"/>
+          <w:sz w:val="28"/>
+          <w:szCs w:val="28"/>
+          <w:u w:val="single"/>
+        </w:rPr>
+      </w:pPr>
+    </w:p>
+    <w:p>
+      <w:pPr>
+        <w:pStyle w:val="PlainText"/>
+        <w:rPr>
+          <w:rFonts w:ascii="Times New Roman" w:hAnsi="Times New Roman" w:cs="Times New Roman"/>
+          <w:sz w:val="24"/>
+          <w:szCs w:val="28"/>
           <w:u w:val="single"/>
         </w:rPr>
       </w:pPr>
@@ -659,8 +691,6 @@
         </w:rPr>
         <w:t xml:space="preserve">Looking at ways to develop the database from a user point of view. </w:t>
       </w:r>
-      <w:bookmarkStart w:id="0" w:name="_GoBack"/>
-      <w:bookmarkEnd w:id="0"/>
     </w:p>
     <w:p>
       <w:pPr>

</xml_diff>